<commit_message>
Added PDDL planner-Testing in Progress.External PDDL planner missing.
</commit_message>
<xml_diff>
--- a/docs/Challenge2_MessageCommunication.docx
+++ b/docs/Challenge2_MessageCommunication.docx
@@ -310,6 +310,7 @@
       <w:r>
         <w:rPr>
           <w:rFonts w:ascii="Arial" w:hAnsi="Arial" w:cs="Arial"/>
+          <w:noProof/>
           <w:lang w:val="en-DE"/>
         </w:rPr>
         <w:drawing>
@@ -415,6 +416,7 @@
       <w:r>
         <w:rPr>
           <w:rFonts w:ascii="Arial" w:hAnsi="Arial" w:cs="Arial"/>
+          <w:noProof/>
           <w:lang w:val="en-DE"/>
         </w:rPr>
         <w:drawing>
@@ -514,14 +516,7 @@
           <w:rFonts w:ascii="Arial" w:hAnsi="Arial" w:cs="Arial"/>
           <w:lang w:val="en-DE"/>
         </w:rPr>
-        <w:t xml:space="preserve"> 10 20) is not formatted to </w:t>
-      </w:r>
-      <w:r>
-        <w:rPr>
-          <w:rFonts w:ascii="Arial" w:hAnsi="Arial" w:cs="Arial"/>
-          <w:lang w:val="en-DE"/>
-        </w:rPr>
-        <w:t>(msg-&gt;</w:t>
+        <w:t xml:space="preserve"> 10 20) is not formatted to (msg-&gt;</w:t>
       </w:r>
       <w:proofErr w:type="spellStart"/>
       <w:r>
@@ -582,6 +577,7 @@
       <w:r>
         <w:rPr>
           <w:rFonts w:ascii="Arial" w:hAnsi="Arial" w:cs="Arial"/>
+          <w:noProof/>
           <w:lang w:val="en-DE"/>
         </w:rPr>
         <w:drawing>
@@ -639,6 +635,154 @@
     <w:p>
       <w:pPr>
         <w:rPr>
+          <w:rStyle w:val="Hyperlink"/>
+          <w:rFonts w:ascii="Arial" w:hAnsi="Arial" w:cs="Arial"/>
+          <w:lang w:val="en-DE"/>
+        </w:rPr>
+      </w:pPr>
+      <w:r>
+        <w:rPr>
+          <w:rFonts w:ascii="Arial" w:hAnsi="Arial" w:cs="Arial"/>
+          <w:lang w:val="en-DE"/>
+        </w:rPr>
+        <w:fldChar w:fldCharType="begin"/>
+      </w:r>
+      <w:r>
+        <w:rPr>
+          <w:rFonts w:ascii="Arial" w:hAnsi="Arial" w:cs="Arial"/>
+          <w:lang w:val="en-DE"/>
+        </w:rPr>
+        <w:instrText>HYPERLINK "https://github.com/SandeshGavhane/DeepSeek_ICA_Agent/blob/main/geomates/DeepSeekAgent_Version6_MessageSending.lisp"</w:instrText>
+      </w:r>
+      <w:r>
+        <w:rPr>
+          <w:rFonts w:ascii="Arial" w:hAnsi="Arial" w:cs="Arial"/>
+          <w:lang w:val="en-DE"/>
+        </w:rPr>
+      </w:r>
+      <w:r>
+        <w:rPr>
+          <w:rFonts w:ascii="Arial" w:hAnsi="Arial" w:cs="Arial"/>
+          <w:lang w:val="en-DE"/>
+        </w:rPr>
+        <w:fldChar w:fldCharType="separate"/>
+      </w:r>
+      <w:r>
+        <w:rPr>
+          <w:rStyle w:val="Hyperlink"/>
+          <w:rFonts w:ascii="Arial" w:hAnsi="Arial" w:cs="Arial"/>
+          <w:lang w:val="en-DE"/>
+        </w:rPr>
+        <w:t>https://github.com/SandeshGavhane/DeepSeek_ICA_Agent/blob/main/geomates/DeepSeekAgent_Version6</w:t>
+      </w:r>
+      <w:r>
+        <w:rPr>
+          <w:rStyle w:val="Hyperlink"/>
+          <w:rFonts w:ascii="Arial" w:hAnsi="Arial" w:cs="Arial"/>
+          <w:lang w:val="en-DE"/>
+        </w:rPr>
+        <w:t>_</w:t>
+      </w:r>
+      <w:r>
+        <w:rPr>
+          <w:rStyle w:val="Hyperlink"/>
+          <w:rFonts w:ascii="Arial" w:hAnsi="Arial" w:cs="Arial"/>
+          <w:lang w:val="en-DE"/>
+        </w:rPr>
+        <w:t>MessageSending.lisp</w:t>
+      </w:r>
+    </w:p>
+    <w:p>
+      <w:pPr>
+        <w:rPr>
+          <w:rFonts w:ascii="Arial" w:hAnsi="Arial" w:cs="Arial"/>
+          <w:lang w:val="en-DE"/>
+        </w:rPr>
+      </w:pPr>
+      <w:r>
+        <w:rPr>
+          <w:rFonts w:ascii="Arial" w:hAnsi="Arial" w:cs="Arial"/>
+          <w:lang w:val="en-DE"/>
+        </w:rPr>
+        <w:fldChar w:fldCharType="end"/>
+      </w:r>
+    </w:p>
+    <w:p>
+      <w:pPr>
+        <w:rPr>
+          <w:rStyle w:val="Hyperlink"/>
+          <w:lang w:val="en-DE"/>
+        </w:rPr>
+      </w:pPr>
+      <w:r>
+        <w:rPr>
+          <w:rFonts w:ascii="Arial" w:hAnsi="Arial" w:cs="Arial"/>
+          <w:lang w:val="en-DE"/>
+        </w:rPr>
+        <w:fldChar w:fldCharType="begin"/>
+      </w:r>
+      <w:r>
+        <w:rPr>
+          <w:rFonts w:ascii="Arial" w:hAnsi="Arial" w:cs="Arial"/>
+          <w:lang w:val="en-DE"/>
+        </w:rPr>
+        <w:instrText>HYPERLINK "https://github.com/SandeshGavhane/DeepSeek_ICA_Agent/blob/main/geomates/act-r-experiment.lisp"</w:instrText>
+      </w:r>
+      <w:r>
+        <w:rPr>
+          <w:rFonts w:ascii="Arial" w:hAnsi="Arial" w:cs="Arial"/>
+          <w:lang w:val="en-DE"/>
+        </w:rPr>
+      </w:r>
+      <w:r>
+        <w:rPr>
+          <w:rFonts w:ascii="Arial" w:hAnsi="Arial" w:cs="Arial"/>
+          <w:lang w:val="en-DE"/>
+        </w:rPr>
+        <w:fldChar w:fldCharType="separate"/>
+      </w:r>
+      <w:r>
+        <w:rPr>
+          <w:rStyle w:val="Hyperlink"/>
+          <w:rFonts w:ascii="Arial" w:hAnsi="Arial" w:cs="Arial"/>
+          <w:lang w:val="en-DE"/>
+        </w:rPr>
+        <w:t>https://github.com/SandeshGavhane/DeepSeek_ICA_Agent/blob/main/geomates/act-r-experim</w:t>
+      </w:r>
+      <w:r>
+        <w:rPr>
+          <w:rStyle w:val="Hyperlink"/>
+          <w:rFonts w:ascii="Arial" w:hAnsi="Arial" w:cs="Arial"/>
+          <w:lang w:val="en-DE"/>
+        </w:rPr>
+        <w:t>e</w:t>
+      </w:r>
+      <w:r>
+        <w:rPr>
+          <w:rStyle w:val="Hyperlink"/>
+          <w:rFonts w:ascii="Arial" w:hAnsi="Arial" w:cs="Arial"/>
+          <w:lang w:val="en-DE"/>
+        </w:rPr>
+        <w:t>nt.lisp</w:t>
+      </w:r>
+    </w:p>
+    <w:p>
+      <w:pPr>
+        <w:rPr>
+          <w:lang w:val="en-DE"/>
+        </w:rPr>
+      </w:pPr>
+      <w:r>
+        <w:rPr>
+          <w:rFonts w:ascii="Arial" w:hAnsi="Arial" w:cs="Arial"/>
+          <w:lang w:val="en-DE"/>
+        </w:rPr>
+        <w:fldChar w:fldCharType="end"/>
+      </w:r>
+    </w:p>
+    <w:p>
+      <w:pPr>
+        <w:rPr>
           <w:rFonts w:ascii="Arial" w:hAnsi="Arial" w:cs="Arial"/>
           <w:lang w:val="en-DE"/>
         </w:rPr>
@@ -650,46 +794,23 @@
             <w:rFonts w:ascii="Arial" w:hAnsi="Arial" w:cs="Arial"/>
             <w:lang w:val="en-DE"/>
           </w:rPr>
-          <w:t>https://github.com/SandeshGavhane/DeepSeek_ICA_Agent/blob/main/geomates/DeepSeekAgent_Version6_MessageSending.lisp</w:t>
+          <w:t>https://githu</w:t>
         </w:r>
-      </w:hyperlink>
-    </w:p>
-    <w:p>
-      <w:pPr>
-        <w:rPr>
-          <w:rFonts w:ascii="Arial" w:hAnsi="Arial" w:cs="Arial"/>
-          <w:lang w:val="en-DE"/>
-        </w:rPr>
-      </w:pPr>
-    </w:p>
-    <w:p>
-      <w:hyperlink r:id="rId9" w:history="1">
         <w:r>
           <w:rPr>
             <w:rStyle w:val="Hyperlink"/>
             <w:rFonts w:ascii="Arial" w:hAnsi="Arial" w:cs="Arial"/>
             <w:lang w:val="en-DE"/>
           </w:rPr>
-          <w:t>https://github.com/SandeshGavhane/DeepSeek_ICA_Agent/blob/main/geomates/act-r-experiment.lisp</w:t>
+          <w:t>b</w:t>
         </w:r>
-      </w:hyperlink>
-    </w:p>
-    <w:p/>
-    <w:p>
-      <w:pPr>
-        <w:rPr>
-          <w:rFonts w:ascii="Arial" w:hAnsi="Arial" w:cs="Arial"/>
-          <w:lang w:val="en-DE"/>
-        </w:rPr>
-      </w:pPr>
-      <w:hyperlink r:id="rId10" w:history="1">
         <w:r>
           <w:rPr>
             <w:rStyle w:val="Hyperlink"/>
             <w:rFonts w:ascii="Arial" w:hAnsi="Arial" w:cs="Arial"/>
             <w:lang w:val="en-DE"/>
           </w:rPr>
-          <w:t>https://github.com/SandeshGavhane/DeepSeek_ICA_Agent/blob/main/geomates/geomates.lisp</w:t>
+          <w:t>.com/SandeshGavhane/DeepSeek_ICA_Agent/blob/main/geomates/geomates.lisp</w:t>
         </w:r>
       </w:hyperlink>
     </w:p>
@@ -1324,6 +1445,7 @@
   <w:style w:type="character" w:default="1" w:styleId="DefaultParagraphFont">
     <w:name w:val="Default Paragraph Font"/>
     <w:uiPriority w:val="1"/>
+    <w:semiHidden/>
     <w:unhideWhenUsed/>
   </w:style>
   <w:style w:type="table" w:default="1" w:styleId="TableNormal">
@@ -1657,6 +1779,30 @@
     <w:rsid w:val="003E460D"/>
     <w:rPr>
       <w:color w:val="467886" w:themeColor="hyperlink"/>
+      <w:u w:val="single"/>
+    </w:rPr>
+  </w:style>
+  <w:style w:type="character" w:styleId="UnresolvedMention">
+    <w:name w:val="Unresolved Mention"/>
+    <w:basedOn w:val="DefaultParagraphFont"/>
+    <w:uiPriority w:val="99"/>
+    <w:semiHidden/>
+    <w:unhideWhenUsed/>
+    <w:rsid w:val="000E71A3"/>
+    <w:rPr>
+      <w:color w:val="605E5C"/>
+      <w:shd w:val="clear" w:color="auto" w:fill="E1DFDD"/>
+    </w:rPr>
+  </w:style>
+  <w:style w:type="character" w:styleId="FollowedHyperlink">
+    <w:name w:val="FollowedHyperlink"/>
+    <w:basedOn w:val="DefaultParagraphFont"/>
+    <w:uiPriority w:val="99"/>
+    <w:semiHidden/>
+    <w:unhideWhenUsed/>
+    <w:rsid w:val="000E71A3"/>
+    <w:rPr>
+      <w:color w:val="96607D" w:themeColor="followedHyperlink"/>
       <w:u w:val="single"/>
     </w:rPr>
   </w:style>

</xml_diff>